<commit_message>
final changes to the report
</commit_message>
<xml_diff>
--- a/Final_Report.docx
+++ b/Final_Report.docx
@@ -5218,7 +5218,7 @@
                 <w:sz w:val="24"/>
                 <w:szCs w:val="24"/>
               </w:rPr>
-              <w:t>text</w:t>
+              <w:t>int</w:t>
             </w:r>
           </w:p>
         </w:tc>
@@ -5292,7 +5292,7 @@
                 <w:sz w:val="24"/>
                 <w:szCs w:val="24"/>
               </w:rPr>
-              <w:t>text</w:t>
+              <w:t>int</w:t>
             </w:r>
           </w:p>
         </w:tc>
@@ -12470,25 +12470,7 @@
           <w:sz w:val="24"/>
           <w:szCs w:val="24"/>
         </w:rPr>
-        <w:t xml:space="preserve"> In this section I will be explaining the basics of how the functions in the extended library, made by Adam </w:t>
-      </w:r>
-      <w:proofErr w:type="spellStart"/>
-      <w:r>
-        <w:rPr>
-          <w:rFonts w:ascii="Times New Roman" w:hAnsi="Times New Roman" w:cs="Times New Roman"/>
-          <w:sz w:val="24"/>
-          <w:szCs w:val="24"/>
-        </w:rPr>
-        <w:t>Geitgey</w:t>
-      </w:r>
-      <w:proofErr w:type="spellEnd"/>
-      <w:r>
-        <w:rPr>
-          <w:rFonts w:ascii="Times New Roman" w:hAnsi="Times New Roman" w:cs="Times New Roman"/>
-          <w:sz w:val="24"/>
-          <w:szCs w:val="24"/>
-        </w:rPr>
-        <w:t xml:space="preserve"> works.</w:t>
+        <w:t xml:space="preserve"> In this section I will be explaining the basics of how the functions in the extended library, made by Adam Geitgey works.</w:t>
       </w:r>
     </w:p>
     <w:p>

</xml_diff>